<commit_message>
create endpoint to get last bus location
</commit_message>
<xml_diff>
--- a/web/client/documentation.docx
+++ b/web/client/documentation.docx
@@ -1215,7 +1215,6 @@
         </w:rPr>
         <w:t xml:space="preserve">- Correctly </w:t>
       </w:r>
-      <w:bookmarkStart w:id="0" w:name="_GoBack"/>
       <w:r>
         <w:rPr>
           <w:rFonts w:hint="default"/>
@@ -1225,7 +1224,6 @@
         </w:rPr>
         <w:t xml:space="preserve">stores </w:t>
       </w:r>
-      <w:bookmarkEnd w:id="0"/>
       <w:r>
         <w:rPr>
           <w:rFonts w:hint="default"/>
@@ -1553,7 +1551,119 @@
     </w:p>
     <w:p>
       <w:pPr>
+        <w:keepNext w:val="0"/>
+        <w:keepLines w:val="0"/>
+        <w:widowControl/>
         <w:numPr>
+          <w:numId w:val="0"/>
+        </w:numPr>
+        <w:suppressLineNumbers w:val="0"/>
+        <w:tabs>
+          <w:tab w:val="left" w:pos="720"/>
+        </w:tabs>
+        <w:spacing w:before="0" w:beforeAutospacing="1" w:after="0" w:afterAutospacing="1"/>
+      </w:pPr>
+    </w:p>
+    <w:p>
+      <w:pPr>
+        <w:keepNext w:val="0"/>
+        <w:keepLines w:val="0"/>
+        <w:widowControl/>
+        <w:numPr>
+          <w:numId w:val="0"/>
+        </w:numPr>
+        <w:suppressLineNumbers w:val="0"/>
+        <w:tabs>
+          <w:tab w:val="left" w:pos="720"/>
+        </w:tabs>
+        <w:spacing w:before="0" w:beforeAutospacing="1" w:after="0" w:afterAutospacing="1"/>
+        <w:rPr>
+          <w:rFonts w:hint="default"/>
+          <w:b w:val="0"/>
+          <w:bCs w:val="0"/>
+          <w:lang w:val="en-US"/>
+        </w:rPr>
+      </w:pPr>
+      <w:r>
+        <w:rPr>
+          <w:rFonts w:hint="default"/>
+          <w:lang w:val="en-US"/>
+        </w:rPr>
+        <w:t xml:space="preserve">In updating </w:t>
+      </w:r>
+      <w:r>
+        <w:rPr>
+          <w:rFonts w:hint="default"/>
+          <w:b/>
+          <w:bCs/>
+          <w:lang w:val="en-US"/>
+        </w:rPr>
+        <w:t xml:space="preserve">BusLocation Table insertion </w:t>
+      </w:r>
+      <w:r>
+        <w:rPr>
+          <w:rFonts w:hint="default"/>
+          <w:b w:val="0"/>
+          <w:bCs w:val="0"/>
+          <w:lang w:val="en-US"/>
+        </w:rPr>
+        <w:t xml:space="preserve">is done when the bus travel more than 20 meters so every 20M bus locatoin will be updated and we use </w:t>
+      </w:r>
+      <w:r>
+        <w:rPr>
+          <w:rFonts w:hint="default"/>
+          <w:b/>
+          <w:bCs/>
+          <w:lang w:val="en-US"/>
+        </w:rPr>
+        <w:t xml:space="preserve">haversineDistance </w:t>
+      </w:r>
+      <w:r>
+        <w:rPr>
+          <w:rFonts w:hint="default"/>
+          <w:b w:val="0"/>
+          <w:bCs w:val="0"/>
+          <w:lang w:val="en-US"/>
+        </w:rPr>
+        <w:t xml:space="preserve">to calculate it.Provide http request to update the location and throw websocket to avoid any unexpected stopped by websocket </w:t>
+      </w:r>
+      <w:bookmarkStart w:id="0" w:name="_GoBack"/>
+      <w:bookmarkEnd w:id="0"/>
+    </w:p>
+    <w:p>
+      <w:pPr>
+        <w:keepNext w:val="0"/>
+        <w:keepLines w:val="0"/>
+        <w:widowControl/>
+        <w:numPr>
+          <w:numId w:val="0"/>
+        </w:numPr>
+        <w:suppressLineNumbers w:val="0"/>
+        <w:tabs>
+          <w:tab w:val="left" w:pos="720"/>
+        </w:tabs>
+        <w:spacing w:before="0" w:beforeAutospacing="1" w:after="0" w:afterAutospacing="1"/>
+        <w:rPr>
+          <w:rFonts w:hint="default"/>
+          <w:b w:val="0"/>
+          <w:bCs w:val="0"/>
+          <w:lang w:val="en-US"/>
+        </w:rPr>
+      </w:pPr>
+      <w:r>
+        <w:rPr>
+          <w:rFonts w:hint="default"/>
+          <w:b w:val="0"/>
+          <w:bCs w:val="0"/>
+          <w:lang w:val="en-US"/>
+        </w:rPr>
+        <w:br w:type="textWrapping"/>
+      </w:r>
+    </w:p>
+    <w:p>
+      <w:pPr>
+        <w:numPr>
+          <w:ilvl w:val="0"/>
           <w:numId w:val="0"/>
         </w:numPr>
         <w:ind w:leftChars="0"/>

</xml_diff>